<commit_message>
Submit code for review version_02
Following project is submitted for code review with changes
1) AIND-Planning-master
  a) Algorithm performance description is changed as required to match
     with book descriptions
</commit_message>
<xml_diff>
--- a/AIND/AIND-Planning-master/heuristic_analysis.docx
+++ b/AIND/AIND-Planning-master/heuristic_analysis.docx
@@ -43,31 +43,7 @@
           <w:color w:val="24292E"/>
           <w:shd w:val="clear" w:color="auto" w:fill="FFFFFF"/>
         </w:rPr>
-        <w:t xml:space="preserve">This project </w:t>
-      </w:r>
-      <w:r>
-        <w:rPr>
-          <w:rFonts w:ascii="Segoe UI" w:hAnsi="Segoe UI" w:cs="Segoe UI"/>
-          <w:color w:val="24292E"/>
-          <w:shd w:val="clear" w:color="auto" w:fill="FFFFFF"/>
-        </w:rPr>
-        <w:t>tries to</w:t>
-      </w:r>
-      <w:r>
-        <w:rPr>
-          <w:rFonts w:ascii="Segoe UI" w:hAnsi="Segoe UI" w:cs="Segoe UI"/>
-          <w:color w:val="24292E"/>
-          <w:shd w:val="clear" w:color="auto" w:fill="FFFFFF"/>
-        </w:rPr>
-        <w:t xml:space="preserve"> solve deterministic logistics planning problems for an Air Cargo transport system using a planning search agent. </w:t>
-      </w:r>
-      <w:r>
-        <w:rPr>
-          <w:rFonts w:ascii="Segoe UI" w:hAnsi="Segoe UI" w:cs="Segoe UI"/>
-          <w:color w:val="24292E"/>
-          <w:shd w:val="clear" w:color="auto" w:fill="FFFFFF"/>
-        </w:rPr>
-        <w:t>Three different air cargo problems with increasing complexity are considered. Planning algorithm is developed and then different heuristics are implemented. Results are captured for all three problems with different variants of search algorithms and heuristic functions.</w:t>
+        <w:t>This project tries to solve deterministic logistics planning problems for an Air Cargo transport system using a planning search agent. Three different air cargo problems with increasing complexity are considered. Planning algorithm is developed and then different heuristics are implemented. Results are captured for all three problems with different variants of search algorithms and heuristic functions.</w:t>
       </w:r>
     </w:p>
     <w:p>
@@ -2783,8 +2759,6 @@
         </w:rPr>
         <w:t>Fly(P3, ATL, SFO)</w:t>
       </w:r>
-      <w:bookmarkStart w:id="0" w:name="_GoBack"/>
-      <w:bookmarkEnd w:id="0"/>
     </w:p>
     <w:p>
       <w:pPr>
@@ -3452,21 +3426,7 @@
                 <w:sz w:val="18"/>
                 <w:szCs w:val="18"/>
               </w:rPr>
-              <w:t xml:space="preserve">Breadth First </w:t>
-            </w:r>
-            <w:r>
-              <w:rPr>
-                <w:sz w:val="18"/>
-                <w:szCs w:val="18"/>
-              </w:rPr>
-              <w:t xml:space="preserve">Tree </w:t>
-            </w:r>
-            <w:r>
-              <w:rPr>
-                <w:sz w:val="18"/>
-                <w:szCs w:val="18"/>
-              </w:rPr>
-              <w:t>Search</w:t>
+              <w:t>Breadth First Tree Search</w:t>
             </w:r>
           </w:p>
         </w:tc>
@@ -4317,56 +4277,7 @@
                 <w:sz w:val="18"/>
                 <w:szCs w:val="18"/>
               </w:rPr>
-              <w:t>Greedy</w:t>
-            </w:r>
-            <w:r>
-              <w:rPr>
-                <w:sz w:val="18"/>
-                <w:szCs w:val="18"/>
-              </w:rPr>
-              <w:t xml:space="preserve"> </w:t>
-            </w:r>
-            <w:r>
-              <w:rPr>
-                <w:sz w:val="18"/>
-                <w:szCs w:val="18"/>
-              </w:rPr>
-              <w:t>B</w:t>
-            </w:r>
-            <w:r>
-              <w:rPr>
-                <w:sz w:val="18"/>
-                <w:szCs w:val="18"/>
-              </w:rPr>
-              <w:t xml:space="preserve">est First </w:t>
-            </w:r>
-            <w:r>
-              <w:rPr>
-                <w:sz w:val="18"/>
-                <w:szCs w:val="18"/>
-              </w:rPr>
-              <w:t xml:space="preserve">Graph </w:t>
-            </w:r>
-            <w:r>
-              <w:rPr>
-                <w:sz w:val="18"/>
-                <w:szCs w:val="18"/>
-              </w:rPr>
-              <w:t>Search with h</w:t>
-            </w:r>
-            <w:r>
-              <w:rPr>
-                <w:sz w:val="18"/>
-                <w:szCs w:val="18"/>
-              </w:rPr>
-              <w:t>_</w:t>
-            </w:r>
-            <w:r>
-              <w:rPr>
-                <w:sz w:val="18"/>
-                <w:szCs w:val="18"/>
-              </w:rPr>
-              <w:t>1</w:t>
+              <w:t>Greedy Best First Graph Search with h_1</w:t>
             </w:r>
           </w:p>
         </w:tc>
@@ -5097,17 +5008,7 @@
           <w:color w:val="24292E"/>
           <w:shd w:val="clear" w:color="auto" w:fill="FFFFFF"/>
         </w:rPr>
-        <w:t>Probl</w:t>
-      </w:r>
-      <w:r>
-        <w:rPr>
-          <w:rStyle w:val="apple-converted-space"/>
-          <w:rFonts w:ascii="Segoe UI" w:hAnsi="Segoe UI" w:cs="Segoe UI"/>
-          <w:b/>
-          <w:color w:val="24292E"/>
-          <w:shd w:val="clear" w:color="auto" w:fill="FFFFFF"/>
-        </w:rPr>
-        <w:t>em 2</w:t>
+        <w:t>Problem 2</w:t>
       </w:r>
     </w:p>
     <w:tbl>
@@ -6976,17 +6877,7 @@
           <w:color w:val="24292E"/>
           <w:shd w:val="clear" w:color="auto" w:fill="FFFFFF"/>
         </w:rPr>
-        <w:t>Probl</w:t>
-      </w:r>
-      <w:r>
-        <w:rPr>
-          <w:rStyle w:val="apple-converted-space"/>
-          <w:rFonts w:ascii="Segoe UI" w:hAnsi="Segoe UI" w:cs="Segoe UI"/>
-          <w:b/>
-          <w:color w:val="24292E"/>
-          <w:shd w:val="clear" w:color="auto" w:fill="FFFFFF"/>
-        </w:rPr>
-        <w:t>em 3</w:t>
+        <w:t>Problem 3</w:t>
       </w:r>
     </w:p>
     <w:tbl>
@@ -8907,21 +8798,7 @@
           <w:sz w:val="20"/>
           <w:szCs w:val="20"/>
         </w:rPr>
-        <w:t>Breadth First Tree Search</w:t>
-      </w:r>
-      <w:r>
-        <w:rPr>
-          <w:sz w:val="20"/>
-          <w:szCs w:val="20"/>
-        </w:rPr>
-        <w:t xml:space="preserve">, </w:t>
-      </w:r>
-      <w:r>
-        <w:rPr>
-          <w:sz w:val="20"/>
-          <w:szCs w:val="20"/>
-        </w:rPr>
-        <w:t>Recursive best First Search with h_1</w:t>
+        <w:t>Breadth First Tree Search, Recursive best First Search with h_1</w:t>
       </w:r>
     </w:p>
     <w:p>
@@ -8936,21 +8813,7 @@
           <w:sz w:val="20"/>
           <w:szCs w:val="20"/>
         </w:rPr>
-        <w:t xml:space="preserve">Problem 2 did complete for </w:t>
-      </w:r>
-      <w:r>
-        <w:rPr>
-          <w:sz w:val="20"/>
-          <w:szCs w:val="20"/>
-        </w:rPr>
-        <w:t>Depth Limited Search</w:t>
-      </w:r>
-      <w:r>
-        <w:rPr>
-          <w:sz w:val="20"/>
-          <w:szCs w:val="20"/>
-        </w:rPr>
-        <w:t xml:space="preserve"> but it takes more than 10 minutes and it has too many node expansions.</w:t>
+        <w:t>Problem 2 did complete for Depth Limited Search but it takes more than 10 minutes and it has too many node expansions.</w:t>
       </w:r>
     </w:p>
     <w:p>
@@ -9061,42 +8924,7 @@
           <w:sz w:val="20"/>
           <w:szCs w:val="20"/>
         </w:rPr>
-        <w:t xml:space="preserve"> </w:t>
-      </w:r>
-      <w:r>
-        <w:rPr>
-          <w:sz w:val="20"/>
-          <w:szCs w:val="20"/>
-        </w:rPr>
-        <w:t>gives the best performance( node expansions ( memory) and execution time</w:t>
-      </w:r>
-      <w:r>
-        <w:rPr>
-          <w:sz w:val="20"/>
-          <w:szCs w:val="20"/>
-        </w:rPr>
-        <w:t>)</w:t>
-      </w:r>
-      <w:r>
-        <w:rPr>
-          <w:sz w:val="20"/>
-          <w:szCs w:val="20"/>
-        </w:rPr>
-        <w:t xml:space="preserve"> for all Problem </w:t>
-      </w:r>
-      <w:r>
-        <w:rPr>
-          <w:sz w:val="20"/>
-          <w:szCs w:val="20"/>
-        </w:rPr>
-        <w:t>1</w:t>
-      </w:r>
-      <w:r>
-        <w:rPr>
-          <w:sz w:val="20"/>
-          <w:szCs w:val="20"/>
-        </w:rPr>
-        <w:t>.</w:t>
+        <w:t xml:space="preserve"> gives the best performance( node expansions ( memory) and execution time) for all Problem 1.</w:t>
       </w:r>
     </w:p>
     <w:p>
@@ -9176,28 +9004,7 @@
           <w:sz w:val="20"/>
           <w:szCs w:val="20"/>
         </w:rPr>
-        <w:t xml:space="preserve">If path length is </w:t>
-      </w:r>
-      <w:r>
-        <w:rPr>
-          <w:sz w:val="20"/>
-          <w:szCs w:val="20"/>
-        </w:rPr>
-        <w:t xml:space="preserve">not </w:t>
-      </w:r>
-      <w:r>
-        <w:rPr>
-          <w:sz w:val="20"/>
-          <w:szCs w:val="20"/>
-        </w:rPr>
-        <w:t xml:space="preserve">to be considered, then </w:t>
-      </w:r>
-      <w:r>
-        <w:rPr>
-          <w:sz w:val="20"/>
-          <w:szCs w:val="20"/>
-        </w:rPr>
-        <w:t xml:space="preserve">Depth First Graph search gives </w:t>
+        <w:t xml:space="preserve">If path length is not to be considered, then Depth First Graph search gives </w:t>
       </w:r>
       <w:r>
         <w:rPr>
@@ -9237,15 +9044,7 @@
           <w:sz w:val="20"/>
           <w:szCs w:val="20"/>
         </w:rPr>
-        <w:t xml:space="preserve">For </w:t>
-      </w:r>
-      <w:r>
-        <w:rPr>
-          <w:b/>
-          <w:sz w:val="20"/>
-          <w:szCs w:val="20"/>
-        </w:rPr>
-        <w:t>informed search</w:t>
+        <w:t>For informed search</w:t>
       </w:r>
     </w:p>
     <w:p>
@@ -9304,14 +9103,7 @@
           <w:sz w:val="20"/>
           <w:szCs w:val="20"/>
         </w:rPr>
-        <w:t xml:space="preserve"> preconditions</w:t>
-      </w:r>
-      <w:r>
-        <w:rPr>
-          <w:sz w:val="20"/>
-          <w:szCs w:val="20"/>
-        </w:rPr>
-        <w:t xml:space="preserve"> gives best </w:t>
+        <w:t xml:space="preserve"> preconditions gives best </w:t>
       </w:r>
       <w:r>
         <w:rPr>
@@ -9332,7 +9124,6 @@
     <w:p>
       <w:pPr>
         <w:ind w:left="720" w:firstLine="720"/>
-        <w:cnfStyle w:val="001000000000" w:firstRow="0" w:lastRow="0" w:firstColumn="1" w:lastColumn="0" w:oddVBand="0" w:evenVBand="0" w:oddHBand="0" w:evenHBand="0" w:firstRowFirstColumn="0" w:firstRowLastColumn="0" w:lastRowFirstColumn="0" w:lastRowLastColumn="0"/>
         <w:rPr>
           <w:sz w:val="20"/>
           <w:szCs w:val="20"/>
@@ -9383,27 +9174,12 @@
           <w:sz w:val="20"/>
           <w:szCs w:val="20"/>
         </w:rPr>
-        <w:t xml:space="preserve"> ( less </w:t>
-      </w:r>
-      <w:r>
-        <w:rPr>
-          <w:sz w:val="20"/>
-          <w:szCs w:val="20"/>
-        </w:rPr>
-        <w:t>node expansion</w:t>
-      </w:r>
-      <w:r>
-        <w:rPr>
-          <w:sz w:val="20"/>
-          <w:szCs w:val="20"/>
-        </w:rPr>
-        <w:t>).</w:t>
+        <w:t xml:space="preserve"> ( less node expansion).</w:t>
       </w:r>
     </w:p>
     <w:p>
       <w:pPr>
         <w:ind w:left="720"/>
-        <w:cnfStyle w:val="001000000000" w:firstRow="0" w:lastRow="0" w:firstColumn="1" w:lastColumn="0" w:oddVBand="0" w:evenVBand="0" w:oddHBand="0" w:evenHBand="0" w:firstRowFirstColumn="0" w:firstRowLastColumn="0" w:lastRowFirstColumn="0" w:lastRowLastColumn="0"/>
         <w:rPr>
           <w:sz w:val="20"/>
           <w:szCs w:val="20"/>
@@ -9499,7 +9275,271 @@
     <w:p>
       <w:pPr>
         <w:rPr>
+          <w:sz w:val="24"/>
+          <w:szCs w:val="24"/>
+        </w:rPr>
+      </w:pPr>
+      <w:r>
+        <w:rPr>
           <w:b/>
+          <w:sz w:val="24"/>
+          <w:szCs w:val="24"/>
+        </w:rPr>
+        <w:t xml:space="preserve">Informed search with </w:t>
+      </w:r>
+      <w:proofErr w:type="spellStart"/>
+      <w:r>
+        <w:rPr>
+          <w:b/>
+          <w:sz w:val="24"/>
+          <w:szCs w:val="24"/>
+        </w:rPr>
+        <w:t>h_ignore_preconditions</w:t>
+      </w:r>
+      <w:proofErr w:type="spellEnd"/>
+      <w:r>
+        <w:rPr>
+          <w:sz w:val="24"/>
+          <w:szCs w:val="24"/>
+        </w:rPr>
+        <w:t xml:space="preserve"> takes less time</w:t>
+      </w:r>
+      <w:r>
+        <w:rPr>
+          <w:sz w:val="24"/>
+          <w:szCs w:val="24"/>
+        </w:rPr>
+        <w:t xml:space="preserve"> to execute, as this heuristic relaxes the pre-conditions for actions. This relaxed problem becomes easier to solve and thus it takes less time to find a solution. The solution to this relaxed problem then becomes the solution of the main problem. In relaxed mode, </w:t>
+      </w:r>
+      <w:r>
+        <w:rPr>
+          <w:sz w:val="24"/>
+          <w:szCs w:val="24"/>
+        </w:rPr>
+        <w:t>Now all act</w:t>
+      </w:r>
+      <w:r>
+        <w:rPr>
+          <w:sz w:val="24"/>
+          <w:szCs w:val="24"/>
+        </w:rPr>
+        <w:t xml:space="preserve">ions are possible in each state and a single goal fluent can be achieved in one step( if there is an applicable action, otherwise the solution is not possible). Instead of ignoring all pre-conditions, selected pre-conditions can also be ignored. </w:t>
+      </w:r>
+      <w:r>
+        <w:rPr>
+          <w:sz w:val="24"/>
+          <w:szCs w:val="24"/>
+        </w:rPr>
+        <w:t xml:space="preserve"> Ignoring preconditions helps improve the execution time but it takes more memory as now system needs to store more state action pairs.</w:t>
+      </w:r>
+    </w:p>
+    <w:p>
+      <w:pPr>
+        <w:rPr>
+          <w:i/>
+          <w:sz w:val="24"/>
+          <w:szCs w:val="24"/>
+        </w:rPr>
+      </w:pPr>
+      <w:r>
+        <w:rPr>
+          <w:i/>
+          <w:sz w:val="24"/>
+          <w:szCs w:val="24"/>
+        </w:rPr>
+        <w:t>[Ref : AIMA – 3</w:t>
+      </w:r>
+      <w:r>
+        <w:rPr>
+          <w:i/>
+          <w:sz w:val="24"/>
+          <w:szCs w:val="24"/>
+          <w:vertAlign w:val="superscript"/>
+        </w:rPr>
+        <w:t>rd</w:t>
+      </w:r>
+      <w:r>
+        <w:rPr>
+          <w:i/>
+          <w:sz w:val="24"/>
+          <w:szCs w:val="24"/>
+        </w:rPr>
+        <w:t xml:space="preserve"> Ed, Ch10, 10.2.3 – Heuristics for Planning]</w:t>
+      </w:r>
+    </w:p>
+    <w:p>
+      <w:pPr>
+        <w:rPr>
+          <w:i/>
+          <w:sz w:val="24"/>
+          <w:szCs w:val="24"/>
+        </w:rPr>
+      </w:pPr>
+    </w:p>
+    <w:p>
+      <w:pPr>
+        <w:rPr>
+          <w:sz w:val="24"/>
+          <w:szCs w:val="24"/>
+        </w:rPr>
+      </w:pPr>
+      <w:r>
+        <w:rPr>
+          <w:b/>
+          <w:sz w:val="24"/>
+          <w:szCs w:val="24"/>
+        </w:rPr>
+        <w:lastRenderedPageBreak/>
+        <w:t>Uninformed Search – Depth First/ Depth Limited</w:t>
+      </w:r>
+      <w:r>
+        <w:rPr>
+          <w:sz w:val="24"/>
+          <w:szCs w:val="24"/>
+        </w:rPr>
+        <w:t xml:space="preserve"> search does not seem to give good results in all three problems, as </w:t>
+      </w:r>
+      <w:r>
+        <w:rPr>
+          <w:sz w:val="24"/>
+          <w:szCs w:val="24"/>
+        </w:rPr>
+        <w:t>DFS/DLS explores the deepest path, it keeps on searching until a goal is found. This may not be optimal path as search may not have started with the node on the optimal path. As planning problems usually have large state spaces and DFS\DLS may get stuck in non-optimal paths, DFS\DLS does not seem to be good search strategies for AI Planning.</w:t>
+      </w:r>
+      <w:r>
+        <w:rPr>
+          <w:sz w:val="24"/>
+          <w:szCs w:val="24"/>
+        </w:rPr>
+        <w:t xml:space="preserve"> Breadth First search does work as it systematically searches one level at a time but it may not be memory efficient technique because of large state space.</w:t>
+      </w:r>
+    </w:p>
+    <w:p>
+      <w:pPr>
+        <w:rPr>
+          <w:sz w:val="24"/>
+          <w:szCs w:val="24"/>
+        </w:rPr>
+      </w:pPr>
+      <w:r>
+        <w:rPr>
+          <w:sz w:val="24"/>
+          <w:szCs w:val="24"/>
+        </w:rPr>
+        <w:t>Planning problems having large state spaces can be solved better with heuristic based search.</w:t>
+      </w:r>
+      <w:bookmarkStart w:id="0" w:name="_GoBack"/>
+      <w:bookmarkEnd w:id="0"/>
+    </w:p>
+    <w:p>
+      <w:pPr>
+        <w:rPr>
+          <w:i/>
+          <w:sz w:val="24"/>
+          <w:szCs w:val="24"/>
+        </w:rPr>
+      </w:pPr>
+      <w:r>
+        <w:rPr>
+          <w:i/>
+          <w:sz w:val="24"/>
+          <w:szCs w:val="24"/>
+        </w:rPr>
+        <w:t>[Ref : AIMA – 3</w:t>
+      </w:r>
+      <w:r>
+        <w:rPr>
+          <w:i/>
+          <w:sz w:val="24"/>
+          <w:szCs w:val="24"/>
+          <w:vertAlign w:val="superscript"/>
+        </w:rPr>
+        <w:t>rd</w:t>
+      </w:r>
+      <w:r>
+        <w:rPr>
+          <w:i/>
+          <w:sz w:val="24"/>
+          <w:szCs w:val="24"/>
+        </w:rPr>
+        <w:t xml:space="preserve"> Ed, Ch</w:t>
+      </w:r>
+      <w:r>
+        <w:rPr>
+          <w:i/>
+          <w:sz w:val="24"/>
+          <w:szCs w:val="24"/>
+        </w:rPr>
+        <w:t>3</w:t>
+      </w:r>
+      <w:r>
+        <w:rPr>
+          <w:i/>
+          <w:sz w:val="24"/>
+          <w:szCs w:val="24"/>
+        </w:rPr>
+        <w:t xml:space="preserve">, </w:t>
+      </w:r>
+      <w:r>
+        <w:rPr>
+          <w:i/>
+          <w:sz w:val="24"/>
+          <w:szCs w:val="24"/>
+        </w:rPr>
+        <w:t>3.4.3</w:t>
+      </w:r>
+      <w:r>
+        <w:rPr>
+          <w:i/>
+          <w:sz w:val="24"/>
+          <w:szCs w:val="24"/>
+        </w:rPr>
+        <w:t xml:space="preserve"> – </w:t>
+      </w:r>
+      <w:r>
+        <w:rPr>
+          <w:i/>
+          <w:sz w:val="24"/>
+          <w:szCs w:val="24"/>
+        </w:rPr>
+        <w:t xml:space="preserve">Depth First Search, 3.4.4 – Depth Limited Search; 10.2.1 - </w:t>
+      </w:r>
+      <w:r>
+        <w:rPr>
+          <w:i/>
+          <w:sz w:val="24"/>
+          <w:szCs w:val="24"/>
+        </w:rPr>
+        <w:t>Forward (progression) state-space search</w:t>
+      </w:r>
+      <w:r>
+        <w:rPr>
+          <w:i/>
+          <w:sz w:val="24"/>
+          <w:szCs w:val="24"/>
+        </w:rPr>
+        <w:t>]</w:t>
+      </w:r>
+    </w:p>
+    <w:p>
+      <w:pPr>
+        <w:rPr>
+          <w:sz w:val="24"/>
+          <w:szCs w:val="24"/>
+        </w:rPr>
+      </w:pPr>
+    </w:p>
+    <w:p>
+      <w:pPr>
+        <w:rPr>
+          <w:sz w:val="24"/>
+          <w:szCs w:val="24"/>
+        </w:rPr>
+      </w:pPr>
+    </w:p>
+    <w:p>
+      <w:pPr>
+        <w:rPr>
           <w:sz w:val="24"/>
           <w:szCs w:val="24"/>
         </w:rPr>

</xml_diff>